<commit_message>
I mean this is ready for hand off
</commit_message>
<xml_diff>
--- a/chapters/ch2.docx
+++ b/chapters/ch2.docx
@@ -6,6 +6,8 @@
       <w:pPr>
         <w:pStyle w:val="ChapterTitle"/>
       </w:pPr>
+      <w:bookmarkStart w:id="0" w:name="_GoBack"/>
+      <w:bookmarkEnd w:id="0"/>
       <w:r>
         <w:t xml:space="preserve">Chapter 2: </w:t>
       </w:r>
@@ -65,681 +67,9 @@
       <w:r>
         <w:t xml:space="preserve">To </w:t>
       </w:r>
-      <w:commentRangeStart w:id="0"/>
+      <w:commentRangeStart w:id="1"/>
       <w:r>
         <w:t xml:space="preserve">most </w:t>
-      </w:r>
-      <w:commentRangeEnd w:id="0"/>
-      <w:r>
-        <w:rPr>
-          <w:rStyle w:val="CommentReference"/>
-          <w:snapToGrid/>
-        </w:rPr>
-        <w:commentReference w:id="0"/>
-      </w:r>
-      <w:r>
-        <w:t>people statistics means plugging numbers into an advanced calculator that spits out values, without much thought involved.  Tho</w:t>
-      </w:r>
-      <w:r>
-        <w:t>se people don’t work with data.”</w:t>
-      </w:r>
-      <w:r>
-        <w:t xml:space="preserve"> </w:t>
-      </w:r>
-    </w:p>
-    <w:p>
-      <w:pPr>
-        <w:pStyle w:val="QuotePara"/>
-        <w:jc w:val="right"/>
-      </w:pPr>
-      <w:r>
-        <w:t xml:space="preserve">-- Nathan </w:t>
-      </w:r>
-      <w:proofErr w:type="spellStart"/>
-      <w:r>
-        <w:t>Yau</w:t>
-      </w:r>
-      <w:proofErr w:type="spellEnd"/>
-      <w:r>
-        <w:t xml:space="preserve"> (“A</w:t>
-      </w:r>
-      <w:r>
-        <w:t xml:space="preserve"> life in statistics: Nathan </w:t>
-      </w:r>
-      <w:proofErr w:type="spellStart"/>
-      <w:r>
-        <w:t>Yau</w:t>
-      </w:r>
-      <w:proofErr w:type="spellEnd"/>
-      <w:r>
-        <w:t xml:space="preserve">”, </w:t>
-      </w:r>
-      <w:r>
-        <w:rPr>
-          <w:i/>
-        </w:rPr>
-        <w:t>S</w:t>
-      </w:r>
-      <w:r>
-        <w:rPr>
-          <w:i/>
-        </w:rPr>
-        <w:t>ignificance magazine</w:t>
-      </w:r>
-      <w:r>
-        <w:t xml:space="preserve">).  </w:t>
-      </w:r>
-    </w:p>
-    <w:p>
-      <w:pPr>
-        <w:pStyle w:val="QuotePara"/>
-      </w:pPr>
-      <w:r>
-        <w:t>“</w:t>
-      </w:r>
-      <w:r>
-        <w:t>Far better an approximate answer to the right question, which is often vague, than an exact answer to the wrong question, which can always be made precise.</w:t>
-      </w:r>
-      <w:r>
-        <w:t>”</w:t>
-      </w:r>
-    </w:p>
-    <w:p>
-      <w:pPr>
-        <w:pStyle w:val="QuotePara"/>
-        <w:jc w:val="right"/>
-      </w:pPr>
-      <w:r>
-        <w:t xml:space="preserve">-- John </w:t>
-      </w:r>
-      <w:proofErr w:type="spellStart"/>
-      <w:r>
-        <w:t>Tukey</w:t>
-      </w:r>
-      <w:proofErr w:type="spellEnd"/>
-    </w:p>
-    <w:p>
-      <w:pPr>
-        <w:pStyle w:val="Para"/>
-      </w:pPr>
-      <w:r>
-        <w:t xml:space="preserve">We know there is a </w:t>
-      </w:r>
-      <w:r>
-        <w:t xml:space="preserve">natural </w:t>
-      </w:r>
-      <w:r>
-        <w:t>allure</w:t>
-      </w:r>
-      <w:r>
-        <w:t xml:space="preserve"> </w:t>
-      </w:r>
-      <w:r>
-        <w:t>to</w:t>
-      </w:r>
-      <w:r>
-        <w:t xml:space="preserve"> data science and </w:t>
-      </w:r>
-      <w:r>
-        <w:t xml:space="preserve">everyone wants to achieve </w:t>
-      </w:r>
-      <w:r>
-        <w:t>that sexy mystique</w:t>
-      </w:r>
-      <w:r>
-        <w:t xml:space="preserve"> </w:t>
-      </w:r>
-      <w:r>
-        <w:t xml:space="preserve">surrounding </w:t>
-      </w:r>
-      <w:r>
-        <w:t xml:space="preserve">security </w:t>
-      </w:r>
-      <w:r>
-        <w:t xml:space="preserve">data </w:t>
-      </w:r>
-      <w:r>
-        <w:t xml:space="preserve">analysis (oh </w:t>
-      </w:r>
-      <w:r>
-        <w:t xml:space="preserve">yeah, </w:t>
-      </w:r>
-      <w:r>
-        <w:t>we know).  So w</w:t>
-      </w:r>
-      <w:r>
-        <w:t xml:space="preserve">e will begin this chapter by talking about </w:t>
-      </w:r>
-      <w:r>
-        <w:t xml:space="preserve">the various elements that come together to create </w:t>
-      </w:r>
-      <w:r>
-        <w:t>that mystique</w:t>
-      </w:r>
-      <w:r>
-        <w:t xml:space="preserve"> that everyone is seeking</w:t>
-      </w:r>
-      <w:r>
-        <w:t xml:space="preserve">. </w:t>
-      </w:r>
-      <w:r>
-        <w:t xml:space="preserve"> I</w:t>
-      </w:r>
-      <w:r>
-        <w:t xml:space="preserve">t doesn’t really matter whether the skills are present in a single person or a team of people.  Each skill should </w:t>
-      </w:r>
-      <w:r>
-        <w:t xml:space="preserve">have at least some representation in order </w:t>
-      </w:r>
-      <w:r>
-        <w:t xml:space="preserve">to build a successful </w:t>
-      </w:r>
-      <w:r>
-        <w:t xml:space="preserve">function we are calling </w:t>
-      </w:r>
-      <w:r>
-        <w:t xml:space="preserve">security data </w:t>
-      </w:r>
-      <w:r>
-        <w:t xml:space="preserve">analysis.  It would also be fair to call it security data </w:t>
-      </w:r>
-      <w:r>
-        <w:t>science,</w:t>
-      </w:r>
-      <w:r>
-        <w:t xml:space="preserve"> as it’s more than just data analysis.  It is combining the domain expertise of information security with computer science and statistics.  </w:t>
-      </w:r>
-    </w:p>
-    <w:p>
-      <w:pPr>
-        <w:pStyle w:val="Para"/>
-      </w:pPr>
-      <w:r>
-        <w:t xml:space="preserve">We are trying to not get hung up on terms like “data science” here (and that </w:t>
-      </w:r>
-      <w:r>
-        <w:t>may be evident as we may throw</w:t>
-      </w:r>
-      <w:r>
-        <w:t xml:space="preserve"> </w:t>
-      </w:r>
-      <w:r>
-        <w:t>labels</w:t>
-      </w:r>
-      <w:r>
-        <w:t xml:space="preserve"> around a bit </w:t>
-      </w:r>
-      <w:r>
-        <w:t xml:space="preserve">too </w:t>
-      </w:r>
-      <w:r>
-        <w:t>loosely</w:t>
-      </w:r>
-      <w:r>
-        <w:t xml:space="preserve"> for some</w:t>
-      </w:r>
-      <w:r>
-        <w:t>), but instead we want to focus on one si</w:t>
-      </w:r>
-      <w:r>
-        <w:t xml:space="preserve">mple task: learning from data.  The serious field of data science is arising because </w:t>
-      </w:r>
-      <w:r>
-        <w:t xml:space="preserve">we’ve got a lot more options to learn from data </w:t>
-      </w:r>
-      <w:r>
-        <w:t xml:space="preserve">than just classic statistics. </w:t>
-      </w:r>
-      <w:r>
-        <w:t xml:space="preserve">We </w:t>
-      </w:r>
-      <w:r>
-        <w:t>are living i</w:t>
-      </w:r>
-      <w:r>
-        <w:t xml:space="preserve">n a time where massive computing power </w:t>
-      </w:r>
-      <w:r>
-        <w:t>is ubiquitous</w:t>
-      </w:r>
-      <w:r>
-        <w:t xml:space="preserve"> and that </w:t>
-      </w:r>
-      <w:r>
-        <w:t xml:space="preserve">power opens up possibilities </w:t>
-      </w:r>
-      <w:r>
-        <w:t xml:space="preserve">and combinations </w:t>
-      </w:r>
-      <w:r>
-        <w:t xml:space="preserve">that </w:t>
-      </w:r>
-      <w:r>
-        <w:t>R. A. Fisher just didn’t have</w:t>
-      </w:r>
-      <w:r>
-        <w:t xml:space="preserve"> in the f</w:t>
-      </w:r>
-      <w:r>
-        <w:t>irst part of the twentieth centu</w:t>
-      </w:r>
-      <w:r>
-        <w:t>ry</w:t>
-      </w:r>
-      <w:r>
-        <w:t xml:space="preserve">. </w:t>
-      </w:r>
-      <w:r>
-        <w:t xml:space="preserve"> We want to exploit this power not just for </w:t>
-      </w:r>
-      <w:r>
-        <w:t xml:space="preserve">classic </w:t>
-      </w:r>
-      <w:r>
-        <w:t xml:space="preserve">statistics but </w:t>
-      </w:r>
-      <w:r>
-        <w:t xml:space="preserve">also </w:t>
-      </w:r>
-      <w:r>
-        <w:t xml:space="preserve">for disciplines </w:t>
-      </w:r>
-      <w:r>
-        <w:t xml:space="preserve">arising as a direct result of that computing power </w:t>
-      </w:r>
-      <w:r>
-        <w:t>like d</w:t>
-      </w:r>
-      <w:r>
-        <w:t xml:space="preserve">ata mining, </w:t>
-      </w:r>
-      <w:r>
-        <w:t>machine learning</w:t>
-      </w:r>
-      <w:r>
-        <w:t xml:space="preserve"> and data visualization</w:t>
-      </w:r>
-      <w:r>
-        <w:t xml:space="preserve">.  </w:t>
-      </w:r>
-      <w:r>
-        <w:t xml:space="preserve">Within security data science, we want to </w:t>
-      </w:r>
-      <w:r>
-        <w:t>draw together</w:t>
-      </w:r>
-      <w:r>
-        <w:t xml:space="preserve"> statistics, computing power and visualization techniques around the data we </w:t>
-      </w:r>
-      <w:r>
-        <w:t>are able</w:t>
-      </w:r>
-      <w:r>
-        <w:t xml:space="preserve"> pull from </w:t>
-      </w:r>
-      <w:r>
-        <w:lastRenderedPageBreak/>
-        <w:t>our environment.  And all of that begins not with products or tools, but with</w:t>
-      </w:r>
-      <w:r>
-        <w:t xml:space="preserve"> our own </w:t>
-      </w:r>
-      <w:r>
-        <w:t xml:space="preserve">skills and abilities. </w:t>
-      </w:r>
-    </w:p>
-    <w:p>
-      <w:pPr>
-        <w:pStyle w:val="Para"/>
-      </w:pPr>
-      <w:r>
-        <w:t>Before we get to the skills though, there are a couple underlying personality traits we see in dat</w:t>
-      </w:r>
-      <w:r>
-        <w:t>a analysts that want to discuss:</w:t>
-      </w:r>
-      <w:r>
-        <w:t xml:space="preserve"> </w:t>
-      </w:r>
-      <w:r>
-        <w:t xml:space="preserve">curiosity and </w:t>
-      </w:r>
-      <w:r>
-        <w:t>communication</w:t>
-      </w:r>
-      <w:r>
-        <w:t xml:space="preserve">.  Working with data can at times be a bit like how we imagine archeology: spending hour after hour with </w:t>
-      </w:r>
-      <w:r>
-        <w:t xml:space="preserve">small </w:t>
-      </w:r>
-      <w:r>
-        <w:t xml:space="preserve">tools in the hope of uncovering even the tiniest of insights in the dirt.  So it is with data analysis: pearls of wisdom are nestled deep within data just waiting </w:t>
-      </w:r>
-      <w:r>
-        <w:t xml:space="preserve">to be discovered </w:t>
-      </w:r>
-      <w:r>
-        <w:t>and presented to an eagerly awaiting audience</w:t>
-      </w:r>
-      <w:r>
-        <w:t xml:space="preserve">.  </w:t>
-      </w:r>
-      <w:r>
-        <w:t xml:space="preserve">It is only with that </w:t>
-      </w:r>
-      <w:r>
-        <w:t>se</w:t>
-      </w:r>
-      <w:r>
-        <w:t>nse of wonder and curiosity that</w:t>
-      </w:r>
-      <w:r>
-        <w:t xml:space="preserve"> </w:t>
-      </w:r>
-      <w:r>
-        <w:t xml:space="preserve">the </w:t>
-      </w:r>
-      <w:r>
-        <w:t xml:space="preserve">hours spent cleaning </w:t>
-      </w:r>
-      <w:r>
-        <w:t xml:space="preserve">and preparing </w:t>
-      </w:r>
-      <w:r>
-        <w:t>data</w:t>
-      </w:r>
-      <w:r>
-        <w:t xml:space="preserve"> are not just tolerable, but somehow </w:t>
-      </w:r>
-      <w:r>
-        <w:t xml:space="preserve">exciting and </w:t>
-      </w:r>
-      <w:r>
-        <w:t>wort</w:t>
-      </w:r>
-      <w:r>
-        <w:t xml:space="preserve">h every moment. </w:t>
-      </w:r>
-      <w:r>
-        <w:t xml:space="preserve"> Because there is that moment, when we are able to turn a light on in an otherwise dark room, </w:t>
-      </w:r>
-      <w:r>
-        <w:t xml:space="preserve">when </w:t>
-      </w:r>
-      <w:r>
-        <w:t>we can describe some phenomenon or point in a direction to trav</w:t>
-      </w:r>
-      <w:r>
-        <w:t xml:space="preserve">el and that’s what we’re after.  We are </w:t>
-      </w:r>
-      <w:r>
-        <w:t>uncovering those tiny moments of enlightenment hidden in plain site</w:t>
-      </w:r>
-      <w:r>
-        <w:t xml:space="preserve"> for those who know where to look</w:t>
-      </w:r>
-      <w:r>
-        <w:t>.</w:t>
-      </w:r>
-    </w:p>
-    <w:p>
-      <w:pPr>
-        <w:pStyle w:val="Para"/>
-      </w:pPr>
-      <w:r>
-        <w:t>Once th</w:t>
-      </w:r>
-      <w:r>
-        <w:t>os</w:t>
-      </w:r>
-      <w:r>
-        <w:t xml:space="preserve">e pearls are discovered and </w:t>
-      </w:r>
-      <w:r>
-        <w:t>polished</w:t>
-      </w:r>
-      <w:r>
-        <w:t xml:space="preserve">, they must be </w:t>
-      </w:r>
-      <w:r>
-        <w:t>shared with</w:t>
-      </w:r>
-      <w:r>
-        <w:t xml:space="preserve"> others</w:t>
-      </w:r>
-      <w:r>
-        <w:t xml:space="preserve"> to really have value</w:t>
-      </w:r>
-      <w:r>
-        <w:t xml:space="preserve">. </w:t>
-      </w:r>
-      <w:r>
-        <w:t xml:space="preserve"> Otherwise, we will have constructed a house that nobody lives in.  But it’s not so easy as just pointing </w:t>
-      </w:r>
-      <w:r>
-        <w:t>at</w:t>
-      </w:r>
-      <w:r>
-        <w:t xml:space="preserve"> all of the work and saying, “see!” </w:t>
-      </w:r>
-      <w:r>
-        <w:t xml:space="preserve"> We have to step back and think of the best w</w:t>
-      </w:r>
-      <w:r>
-        <w:t>ay to communicate our discovery</w:t>
-      </w:r>
-      <w:r>
-        <w:t>.  T</w:t>
-      </w:r>
-      <w:r>
-        <w:t xml:space="preserve">he complexity </w:t>
-      </w:r>
-      <w:r>
-        <w:t xml:space="preserve">in both our systems and analysis make it </w:t>
-      </w:r>
-      <w:r>
-        <w:t xml:space="preserve">difficult to convey </w:t>
-      </w:r>
-      <w:r>
-        <w:t xml:space="preserve">the results in a way that everyone </w:t>
-      </w:r>
-      <w:r>
-        <w:t xml:space="preserve">sees what we </w:t>
-      </w:r>
-      <w:r>
-        <w:t>have discovered</w:t>
-      </w:r>
-      <w:r>
-        <w:t xml:space="preserve">. </w:t>
-      </w:r>
-      <w:r>
-        <w:t xml:space="preserve">Often times it takes a combination of words, numbers and pictures to communicate the insights in </w:t>
-      </w:r>
-      <w:r>
-        <w:t xml:space="preserve">data and </w:t>
-      </w:r>
-      <w:r>
-        <w:t xml:space="preserve">even then some people will take away nothing and others will take away too much.  But there is still a skill in there for being able </w:t>
-      </w:r>
-      <w:r>
-        <w:t xml:space="preserve">to condense complexity into a paragraph, table and/or graphic. </w:t>
-      </w:r>
-      <w:r>
-        <w:t xml:space="preserve"> Having the ability communicate will be invaluable.  It’s not enough to collect the data, make sense of it and gather those rubies to share with others.  We need to develop the gift of gab and tap into the power of </w:t>
-      </w:r>
-      <w:r>
-        <w:t>stories</w:t>
-      </w:r>
-      <w:r>
-        <w:t xml:space="preserve"> and wrap </w:t>
-      </w:r>
-      <w:r>
-        <w:t xml:space="preserve">it all </w:t>
-      </w:r>
-      <w:r>
-        <w:t xml:space="preserve">around the truth we’ve uncovered.  Only then can we bring the value from the data to where it is desperately needed within information security. </w:t>
-      </w:r>
-    </w:p>
-    <w:p>
-      <w:pPr>
-        <w:pStyle w:val="Para"/>
-      </w:pPr>
-      <w:r>
-        <w:t xml:space="preserve">While </w:t>
-      </w:r>
-      <w:r>
-        <w:t xml:space="preserve">we could spend the entire book </w:t>
-      </w:r>
-      <w:r>
-        <w:t xml:space="preserve">to create an exhaustive list of skills to be a good </w:t>
-      </w:r>
-      <w:r>
-        <w:t xml:space="preserve">security </w:t>
-      </w:r>
-      <w:r>
-        <w:t>data</w:t>
-      </w:r>
-      <w:r>
-        <w:t xml:space="preserve"> </w:t>
-      </w:r>
-      <w:r>
-        <w:t>scientist</w:t>
-      </w:r>
-      <w:r>
-        <w:rPr>
-          <w:rStyle w:val="FootnoteReference"/>
-        </w:rPr>
-        <w:footnoteReference w:id="1"/>
-      </w:r>
-      <w:r>
-        <w:t xml:space="preserve">, we are going to </w:t>
-      </w:r>
-      <w:r>
-        <w:t xml:space="preserve">cover the following skills/domains that </w:t>
-      </w:r>
-      <w:r>
-        <w:t xml:space="preserve">a data </w:t>
-      </w:r>
-      <w:r>
-        <w:t>scientist</w:t>
-      </w:r>
-      <w:r>
-        <w:t xml:space="preserve"> will</w:t>
-      </w:r>
-      <w:r>
-        <w:t xml:space="preserve"> benefit from knowing within information security:</w:t>
-      </w:r>
-      <w:r>
-        <w:rPr>
-          <w:b/>
-        </w:rPr>
-        <w:t xml:space="preserve"> domain expertise </w:t>
-      </w:r>
-      <w:r>
-        <w:t xml:space="preserve">(setting and maintaining purpose to the analysis), </w:t>
-      </w:r>
-      <w:r>
-        <w:rPr>
-          <w:b/>
-        </w:rPr>
-        <w:t xml:space="preserve">data management </w:t>
-      </w:r>
-      <w:r>
-        <w:t xml:space="preserve">(being able to prepare, store and </w:t>
-      </w:r>
-      <w:r>
-        <w:t>maintain</w:t>
-      </w:r>
-      <w:r>
-        <w:t xml:space="preserve"> data),</w:t>
-      </w:r>
-      <w:r>
-        <w:t xml:space="preserve"> </w:t>
-      </w:r>
-      <w:r>
-        <w:rPr>
-          <w:b/>
-        </w:rPr>
-        <w:t xml:space="preserve">programming </w:t>
-      </w:r>
-      <w:r>
-        <w:t xml:space="preserve">(the glue that connects data to analysis), </w:t>
-      </w:r>
-      <w:r>
-        <w:rPr>
-          <w:b/>
-        </w:rPr>
-        <w:t>statistics</w:t>
-      </w:r>
-      <w:r>
-        <w:t xml:space="preserve"> (to </w:t>
-      </w:r>
-      <w:r>
-        <w:t>learn from the data</w:t>
-      </w:r>
-      <w:r>
-        <w:t xml:space="preserve">) and </w:t>
-      </w:r>
-      <w:r>
-        <w:rPr>
-          <w:b/>
-        </w:rPr>
-        <w:t xml:space="preserve">visualization </w:t>
-      </w:r>
-      <w:r>
-        <w:t xml:space="preserve">(communicating the </w:t>
-      </w:r>
-      <w:r>
-        <w:t>results effectively</w:t>
-      </w:r>
-      <w:r>
-        <w:t>).</w:t>
-      </w:r>
-    </w:p>
-    <w:p>
-      <w:pPr>
-        <w:pStyle w:val="Para"/>
-      </w:pPr>
-      <w:r>
-        <w:t>These are the skills that make up a functional data analysis effort.  S</w:t>
-      </w:r>
-      <w:r>
-        <w:t xml:space="preserve">maller </w:t>
-      </w:r>
-      <w:r>
-        <w:t>and simpler efforts</w:t>
-      </w:r>
-      <w:r>
-        <w:t xml:space="preserve"> may seek a single individual to cover </w:t>
-      </w:r>
-      <w:r>
-        <w:t xml:space="preserve">all </w:t>
-      </w:r>
-      <w:r>
-        <w:t xml:space="preserve">these </w:t>
-      </w:r>
-      <w:r>
-        <w:t xml:space="preserve">skills (with varying degrees of success).  However, </w:t>
-      </w:r>
-      <w:r>
-        <w:t xml:space="preserve">as the </w:t>
-      </w:r>
-      <w:r>
-        <w:t>workload</w:t>
-      </w:r>
-      <w:r>
-        <w:t xml:space="preserve"> increases it is entirely possible (and a lot more feasible) to </w:t>
-      </w:r>
-      <w:commentRangeStart w:id="1"/>
-      <w:r>
-        <w:t>spread these tasks across several indi</w:t>
-      </w:r>
-      <w:r>
-        <w:t>vi</w:t>
-      </w:r>
-      <w:r>
-        <w:t xml:space="preserve">duals </w:t>
       </w:r>
       <w:commentRangeEnd w:id="1"/>
       <w:r>
@@ -748,6 +78,678 @@
           <w:snapToGrid/>
         </w:rPr>
         <w:commentReference w:id="1"/>
+      </w:r>
+      <w:r>
+        <w:t>people statistics means plugging numbers into an advanced calculator that spits out values, without much thought involved.  Tho</w:t>
+      </w:r>
+      <w:r>
+        <w:t>se people don’t work with data.”</w:t>
+      </w:r>
+      <w:r>
+        <w:t xml:space="preserve"> </w:t>
+      </w:r>
+    </w:p>
+    <w:p>
+      <w:pPr>
+        <w:pStyle w:val="QuotePara"/>
+        <w:jc w:val="right"/>
+      </w:pPr>
+      <w:r>
+        <w:t xml:space="preserve">-- Nathan </w:t>
+      </w:r>
+      <w:proofErr w:type="spellStart"/>
+      <w:r>
+        <w:t>Yau</w:t>
+      </w:r>
+      <w:proofErr w:type="spellEnd"/>
+      <w:r>
+        <w:t xml:space="preserve"> (“A</w:t>
+      </w:r>
+      <w:r>
+        <w:t xml:space="preserve"> life in statistics: Nathan </w:t>
+      </w:r>
+      <w:proofErr w:type="spellStart"/>
+      <w:r>
+        <w:t>Yau</w:t>
+      </w:r>
+      <w:proofErr w:type="spellEnd"/>
+      <w:r>
+        <w:t xml:space="preserve">”, </w:t>
+      </w:r>
+      <w:r>
+        <w:rPr>
+          <w:i/>
+        </w:rPr>
+        <w:t>S</w:t>
+      </w:r>
+      <w:r>
+        <w:rPr>
+          <w:i/>
+        </w:rPr>
+        <w:t>ignificance magazine</w:t>
+      </w:r>
+      <w:r>
+        <w:t xml:space="preserve">).  </w:t>
+      </w:r>
+    </w:p>
+    <w:p>
+      <w:pPr>
+        <w:pStyle w:val="QuotePara"/>
+      </w:pPr>
+      <w:r>
+        <w:t>“</w:t>
+      </w:r>
+      <w:r>
+        <w:t>Far better an approximate answer to the right question, which is often vague, than an exact answer to the wrong question, which can always be made precise.</w:t>
+      </w:r>
+      <w:r>
+        <w:t>”</w:t>
+      </w:r>
+    </w:p>
+    <w:p>
+      <w:pPr>
+        <w:pStyle w:val="QuotePara"/>
+        <w:jc w:val="right"/>
+      </w:pPr>
+      <w:r>
+        <w:t xml:space="preserve">-- John </w:t>
+      </w:r>
+      <w:proofErr w:type="spellStart"/>
+      <w:r>
+        <w:t>Tukey</w:t>
+      </w:r>
+      <w:proofErr w:type="spellEnd"/>
+    </w:p>
+    <w:p>
+      <w:pPr>
+        <w:pStyle w:val="Para"/>
+      </w:pPr>
+      <w:r>
+        <w:t xml:space="preserve">We know there is a </w:t>
+      </w:r>
+      <w:r>
+        <w:t xml:space="preserve">natural </w:t>
+      </w:r>
+      <w:r>
+        <w:t>allure</w:t>
+      </w:r>
+      <w:r>
+        <w:t xml:space="preserve"> </w:t>
+      </w:r>
+      <w:r>
+        <w:t>to</w:t>
+      </w:r>
+      <w:r>
+        <w:t xml:space="preserve"> data science and </w:t>
+      </w:r>
+      <w:r>
+        <w:t xml:space="preserve">everyone wants to achieve </w:t>
+      </w:r>
+      <w:r>
+        <w:t>that sexy mystique</w:t>
+      </w:r>
+      <w:r>
+        <w:t xml:space="preserve"> </w:t>
+      </w:r>
+      <w:r>
+        <w:t xml:space="preserve">surrounding </w:t>
+      </w:r>
+      <w:r>
+        <w:t xml:space="preserve">security </w:t>
+      </w:r>
+      <w:r>
+        <w:t xml:space="preserve">data </w:t>
+      </w:r>
+      <w:r>
+        <w:t xml:space="preserve">analysis (oh </w:t>
+      </w:r>
+      <w:r>
+        <w:t xml:space="preserve">yeah, </w:t>
+      </w:r>
+      <w:r>
+        <w:t>we know).  So w</w:t>
+      </w:r>
+      <w:r>
+        <w:t xml:space="preserve">e will begin this chapter by talking about </w:t>
+      </w:r>
+      <w:r>
+        <w:t xml:space="preserve">the various elements that come together to create </w:t>
+      </w:r>
+      <w:r>
+        <w:t>that mystique</w:t>
+      </w:r>
+      <w:r>
+        <w:t xml:space="preserve"> that everyone is seeking</w:t>
+      </w:r>
+      <w:r>
+        <w:t xml:space="preserve">. </w:t>
+      </w:r>
+      <w:r>
+        <w:t xml:space="preserve"> I</w:t>
+      </w:r>
+      <w:r>
+        <w:t xml:space="preserve">t doesn’t really matter whether the skills are present in a single person or a team of people.  Each skill should </w:t>
+      </w:r>
+      <w:r>
+        <w:t xml:space="preserve">have at least some representation in order </w:t>
+      </w:r>
+      <w:r>
+        <w:t xml:space="preserve">to build a successful </w:t>
+      </w:r>
+      <w:r>
+        <w:t xml:space="preserve">function we are calling </w:t>
+      </w:r>
+      <w:r>
+        <w:t xml:space="preserve">security data </w:t>
+      </w:r>
+      <w:r>
+        <w:t xml:space="preserve">analysis.  It would also be fair to call it security data </w:t>
+      </w:r>
+      <w:r>
+        <w:t>science,</w:t>
+      </w:r>
+      <w:r>
+        <w:t xml:space="preserve"> as it’s more than just data analysis.  It is combining the domain expertise of information security with computer science and statistics.  </w:t>
+      </w:r>
+    </w:p>
+    <w:p>
+      <w:pPr>
+        <w:pStyle w:val="Para"/>
+      </w:pPr>
+      <w:r>
+        <w:t xml:space="preserve">We are trying to not get hung up on terms like “data science” here (and that </w:t>
+      </w:r>
+      <w:r>
+        <w:t>may be evident as we may throw</w:t>
+      </w:r>
+      <w:r>
+        <w:t xml:space="preserve"> </w:t>
+      </w:r>
+      <w:r>
+        <w:t>labels</w:t>
+      </w:r>
+      <w:r>
+        <w:t xml:space="preserve"> around a bit </w:t>
+      </w:r>
+      <w:r>
+        <w:t xml:space="preserve">too </w:t>
+      </w:r>
+      <w:r>
+        <w:t>loosely</w:t>
+      </w:r>
+      <w:r>
+        <w:t xml:space="preserve"> for some</w:t>
+      </w:r>
+      <w:r>
+        <w:t>), but instead we want to focus on one si</w:t>
+      </w:r>
+      <w:r>
+        <w:t xml:space="preserve">mple task: learning from data.  The serious field of data science is arising because </w:t>
+      </w:r>
+      <w:r>
+        <w:t xml:space="preserve">we’ve got a lot more options to learn from data </w:t>
+      </w:r>
+      <w:r>
+        <w:t xml:space="preserve">than just classic statistics. </w:t>
+      </w:r>
+      <w:r>
+        <w:t xml:space="preserve">We </w:t>
+      </w:r>
+      <w:r>
+        <w:t>are living i</w:t>
+      </w:r>
+      <w:r>
+        <w:t xml:space="preserve">n a time where massive computing power </w:t>
+      </w:r>
+      <w:r>
+        <w:t>is ubiquitous</w:t>
+      </w:r>
+      <w:r>
+        <w:t xml:space="preserve"> and that </w:t>
+      </w:r>
+      <w:r>
+        <w:t xml:space="preserve">power opens up possibilities </w:t>
+      </w:r>
+      <w:r>
+        <w:t xml:space="preserve">and combinations </w:t>
+      </w:r>
+      <w:r>
+        <w:t xml:space="preserve">that </w:t>
+      </w:r>
+      <w:r>
+        <w:t>R. A. Fisher just didn’t have</w:t>
+      </w:r>
+      <w:r>
+        <w:t xml:space="preserve"> in the f</w:t>
+      </w:r>
+      <w:r>
+        <w:t>irst part of the twentieth centu</w:t>
+      </w:r>
+      <w:r>
+        <w:t>ry</w:t>
+      </w:r>
+      <w:r>
+        <w:t xml:space="preserve">. </w:t>
+      </w:r>
+      <w:r>
+        <w:t xml:space="preserve"> We want to exploit this power not just for </w:t>
+      </w:r>
+      <w:r>
+        <w:t xml:space="preserve">classic </w:t>
+      </w:r>
+      <w:r>
+        <w:t xml:space="preserve">statistics but </w:t>
+      </w:r>
+      <w:r>
+        <w:t xml:space="preserve">also </w:t>
+      </w:r>
+      <w:r>
+        <w:t xml:space="preserve">for disciplines </w:t>
+      </w:r>
+      <w:r>
+        <w:t xml:space="preserve">arising as a direct result of that computing power </w:t>
+      </w:r>
+      <w:r>
+        <w:t>like d</w:t>
+      </w:r>
+      <w:r>
+        <w:t xml:space="preserve">ata mining, </w:t>
+      </w:r>
+      <w:r>
+        <w:t>machine learning</w:t>
+      </w:r>
+      <w:r>
+        <w:t xml:space="preserve"> and data visualization</w:t>
+      </w:r>
+      <w:r>
+        <w:t xml:space="preserve">.  </w:t>
+      </w:r>
+      <w:r>
+        <w:t xml:space="preserve">Within security data science, we want to </w:t>
+      </w:r>
+      <w:r>
+        <w:t>draw together</w:t>
+      </w:r>
+      <w:r>
+        <w:t xml:space="preserve"> statistics, computing power and visualization techniques around the data we </w:t>
+      </w:r>
+      <w:r>
+        <w:t>are able</w:t>
+      </w:r>
+      <w:r>
+        <w:t xml:space="preserve"> pull from </w:t>
+      </w:r>
+      <w:r>
+        <w:lastRenderedPageBreak/>
+        <w:t>our environment.  And all of that begins not with products or tools, but with</w:t>
+      </w:r>
+      <w:r>
+        <w:t xml:space="preserve"> our own </w:t>
+      </w:r>
+      <w:r>
+        <w:t xml:space="preserve">skills and abilities. </w:t>
+      </w:r>
+    </w:p>
+    <w:p>
+      <w:pPr>
+        <w:pStyle w:val="Para"/>
+      </w:pPr>
+      <w:r>
+        <w:t>Before we get to the skills though, there are a couple underlying personality traits we see in dat</w:t>
+      </w:r>
+      <w:r>
+        <w:t>a analysts that want to discuss:</w:t>
+      </w:r>
+      <w:r>
+        <w:t xml:space="preserve"> </w:t>
+      </w:r>
+      <w:r>
+        <w:t xml:space="preserve">curiosity and </w:t>
+      </w:r>
+      <w:r>
+        <w:t>communication</w:t>
+      </w:r>
+      <w:r>
+        <w:t xml:space="preserve">.  Working with data can at times be a bit like how we imagine archeology: spending hour after hour with </w:t>
+      </w:r>
+      <w:r>
+        <w:t xml:space="preserve">small </w:t>
+      </w:r>
+      <w:r>
+        <w:t xml:space="preserve">tools in the hope of uncovering even the tiniest of insights in the dirt.  So it is with data analysis: pearls of wisdom are nestled deep within data just waiting </w:t>
+      </w:r>
+      <w:r>
+        <w:t xml:space="preserve">to be discovered </w:t>
+      </w:r>
+      <w:r>
+        <w:t>and presented to an eagerly awaiting audience</w:t>
+      </w:r>
+      <w:r>
+        <w:t xml:space="preserve">.  </w:t>
+      </w:r>
+      <w:r>
+        <w:t xml:space="preserve">It is only with that </w:t>
+      </w:r>
+      <w:r>
+        <w:t>se</w:t>
+      </w:r>
+      <w:r>
+        <w:t>nse of wonder and curiosity that</w:t>
+      </w:r>
+      <w:r>
+        <w:t xml:space="preserve"> </w:t>
+      </w:r>
+      <w:r>
+        <w:t xml:space="preserve">the </w:t>
+      </w:r>
+      <w:r>
+        <w:t xml:space="preserve">hours spent cleaning </w:t>
+      </w:r>
+      <w:r>
+        <w:t xml:space="preserve">and preparing </w:t>
+      </w:r>
+      <w:r>
+        <w:t>data</w:t>
+      </w:r>
+      <w:r>
+        <w:t xml:space="preserve"> are not just tolerable, but somehow </w:t>
+      </w:r>
+      <w:r>
+        <w:t xml:space="preserve">exciting and </w:t>
+      </w:r>
+      <w:r>
+        <w:t>wort</w:t>
+      </w:r>
+      <w:r>
+        <w:t xml:space="preserve">h every moment. </w:t>
+      </w:r>
+      <w:r>
+        <w:t xml:space="preserve"> Because there is that moment, when we are able to turn a light on in an otherwise dark room, </w:t>
+      </w:r>
+      <w:r>
+        <w:t xml:space="preserve">when </w:t>
+      </w:r>
+      <w:r>
+        <w:t>we can describe some phenomenon or point in a direction to trav</w:t>
+      </w:r>
+      <w:r>
+        <w:t xml:space="preserve">el and that’s what we’re after.  We are </w:t>
+      </w:r>
+      <w:r>
+        <w:t>uncovering those tiny moments of enlightenment hidden in plain site</w:t>
+      </w:r>
+      <w:r>
+        <w:t xml:space="preserve"> for those who know where to look</w:t>
+      </w:r>
+      <w:r>
+        <w:t>.</w:t>
+      </w:r>
+    </w:p>
+    <w:p>
+      <w:pPr>
+        <w:pStyle w:val="Para"/>
+      </w:pPr>
+      <w:r>
+        <w:t>Once th</w:t>
+      </w:r>
+      <w:r>
+        <w:t>os</w:t>
+      </w:r>
+      <w:r>
+        <w:t xml:space="preserve">e pearls are discovered and </w:t>
+      </w:r>
+      <w:r>
+        <w:t>polished</w:t>
+      </w:r>
+      <w:r>
+        <w:t xml:space="preserve">, they must be </w:t>
+      </w:r>
+      <w:r>
+        <w:t>shared with</w:t>
+      </w:r>
+      <w:r>
+        <w:t xml:space="preserve"> others</w:t>
+      </w:r>
+      <w:r>
+        <w:t xml:space="preserve"> to really have value</w:t>
+      </w:r>
+      <w:r>
+        <w:t xml:space="preserve">. </w:t>
+      </w:r>
+      <w:r>
+        <w:t xml:space="preserve"> Otherwise, we will have constructed a house that nobody lives in.  But it’s not so easy as just pointing </w:t>
+      </w:r>
+      <w:r>
+        <w:t>at</w:t>
+      </w:r>
+      <w:r>
+        <w:t xml:space="preserve"> all of the work and saying, “see!” </w:t>
+      </w:r>
+      <w:r>
+        <w:t xml:space="preserve"> We have to step back and think of the best w</w:t>
+      </w:r>
+      <w:r>
+        <w:t>ay to communicate our discovery</w:t>
+      </w:r>
+      <w:r>
+        <w:t>.  T</w:t>
+      </w:r>
+      <w:r>
+        <w:t xml:space="preserve">he complexity </w:t>
+      </w:r>
+      <w:r>
+        <w:t xml:space="preserve">in both our systems and analysis make it </w:t>
+      </w:r>
+      <w:r>
+        <w:t xml:space="preserve">difficult to convey </w:t>
+      </w:r>
+      <w:r>
+        <w:t xml:space="preserve">the results in a way that everyone </w:t>
+      </w:r>
+      <w:r>
+        <w:t xml:space="preserve">sees what we </w:t>
+      </w:r>
+      <w:r>
+        <w:t>have discovered</w:t>
+      </w:r>
+      <w:r>
+        <w:t xml:space="preserve">. </w:t>
+      </w:r>
+      <w:r>
+        <w:t xml:space="preserve">Often times it takes a combination of words, numbers and pictures to communicate the insights in </w:t>
+      </w:r>
+      <w:r>
+        <w:t xml:space="preserve">data and </w:t>
+      </w:r>
+      <w:r>
+        <w:t xml:space="preserve">even then some people will take away nothing and others will take away too much.  But there is still a skill in there for being able </w:t>
+      </w:r>
+      <w:r>
+        <w:t xml:space="preserve">to condense complexity into a paragraph, table and/or graphic. </w:t>
+      </w:r>
+      <w:r>
+        <w:t xml:space="preserve"> Having the ability communicate will be invaluable.  It’s not enough to collect the data, make sense of it and gather those rubies to share with others.  We need to develop the gift of gab and tap into the power of </w:t>
+      </w:r>
+      <w:r>
+        <w:t>stories</w:t>
+      </w:r>
+      <w:r>
+        <w:t xml:space="preserve"> and wrap </w:t>
+      </w:r>
+      <w:r>
+        <w:t xml:space="preserve">it all </w:t>
+      </w:r>
+      <w:r>
+        <w:t xml:space="preserve">around the truth we’ve uncovered.  Only then can we bring the value from the data to where it is desperately needed within information security. </w:t>
+      </w:r>
+    </w:p>
+    <w:p>
+      <w:pPr>
+        <w:pStyle w:val="Para"/>
+      </w:pPr>
+      <w:r>
+        <w:t xml:space="preserve">While </w:t>
+      </w:r>
+      <w:r>
+        <w:t xml:space="preserve">we could spend the entire book </w:t>
+      </w:r>
+      <w:r>
+        <w:t xml:space="preserve">to create an exhaustive list of skills to be a good </w:t>
+      </w:r>
+      <w:r>
+        <w:t xml:space="preserve">security </w:t>
+      </w:r>
+      <w:r>
+        <w:t>data</w:t>
+      </w:r>
+      <w:r>
+        <w:t xml:space="preserve"> </w:t>
+      </w:r>
+      <w:r>
+        <w:t>scientist</w:t>
+      </w:r>
+      <w:r>
+        <w:rPr>
+          <w:rStyle w:val="FootnoteReference"/>
+        </w:rPr>
+        <w:footnoteReference w:id="1"/>
+      </w:r>
+      <w:r>
+        <w:t xml:space="preserve">, we are going to </w:t>
+      </w:r>
+      <w:r>
+        <w:t xml:space="preserve">cover the following skills/domains that </w:t>
+      </w:r>
+      <w:r>
+        <w:t xml:space="preserve">a data </w:t>
+      </w:r>
+      <w:r>
+        <w:t>scientist</w:t>
+      </w:r>
+      <w:r>
+        <w:t xml:space="preserve"> will</w:t>
+      </w:r>
+      <w:r>
+        <w:t xml:space="preserve"> benefit from knowing within information security:</w:t>
+      </w:r>
+      <w:r>
+        <w:rPr>
+          <w:b/>
+        </w:rPr>
+        <w:t xml:space="preserve"> domain expertise </w:t>
+      </w:r>
+      <w:r>
+        <w:t xml:space="preserve">(setting and maintaining purpose to the analysis), </w:t>
+      </w:r>
+      <w:r>
+        <w:rPr>
+          <w:b/>
+        </w:rPr>
+        <w:t xml:space="preserve">data management </w:t>
+      </w:r>
+      <w:r>
+        <w:t xml:space="preserve">(being able to prepare, store and </w:t>
+      </w:r>
+      <w:r>
+        <w:t>maintain</w:t>
+      </w:r>
+      <w:r>
+        <w:t xml:space="preserve"> data),</w:t>
+      </w:r>
+      <w:r>
+        <w:t xml:space="preserve"> </w:t>
+      </w:r>
+      <w:r>
+        <w:rPr>
+          <w:b/>
+        </w:rPr>
+        <w:t xml:space="preserve">programming </w:t>
+      </w:r>
+      <w:r>
+        <w:t xml:space="preserve">(the glue that connects data to analysis), </w:t>
+      </w:r>
+      <w:r>
+        <w:rPr>
+          <w:b/>
+        </w:rPr>
+        <w:t>statistics</w:t>
+      </w:r>
+      <w:r>
+        <w:t xml:space="preserve"> (to </w:t>
+      </w:r>
+      <w:r>
+        <w:t>learn from the data</w:t>
+      </w:r>
+      <w:r>
+        <w:t xml:space="preserve">) and </w:t>
+      </w:r>
+      <w:r>
+        <w:rPr>
+          <w:b/>
+        </w:rPr>
+        <w:t xml:space="preserve">visualization </w:t>
+      </w:r>
+      <w:r>
+        <w:t xml:space="preserve">(communicating the </w:t>
+      </w:r>
+      <w:r>
+        <w:t>results effectively</w:t>
+      </w:r>
+      <w:r>
+        <w:t>).</w:t>
+      </w:r>
+    </w:p>
+    <w:p>
+      <w:pPr>
+        <w:pStyle w:val="Para"/>
+      </w:pPr>
+      <w:r>
+        <w:t>These are the skills that make up a functional data analysis effort.  S</w:t>
+      </w:r>
+      <w:r>
+        <w:t xml:space="preserve">maller </w:t>
+      </w:r>
+      <w:r>
+        <w:t>and simpler efforts</w:t>
+      </w:r>
+      <w:r>
+        <w:t xml:space="preserve"> may seek a single individual to cover </w:t>
+      </w:r>
+      <w:r>
+        <w:t xml:space="preserve">all </w:t>
+      </w:r>
+      <w:r>
+        <w:t xml:space="preserve">these </w:t>
+      </w:r>
+      <w:r>
+        <w:t xml:space="preserve">skills (with varying degrees of success).  However, </w:t>
+      </w:r>
+      <w:r>
+        <w:t xml:space="preserve">as the </w:t>
+      </w:r>
+      <w:r>
+        <w:t>workload</w:t>
+      </w:r>
+      <w:r>
+        <w:t xml:space="preserve"> increases it is entirely possible (and a lot more feasible) to </w:t>
+      </w:r>
+      <w:commentRangeStart w:id="2"/>
+      <w:r>
+        <w:t>spread these tasks across several indi</w:t>
+      </w:r>
+      <w:r>
+        <w:t>vi</w:t>
+      </w:r>
+      <w:r>
+        <w:t xml:space="preserve">duals </w:t>
+      </w:r>
+      <w:commentRangeEnd w:id="2"/>
+      <w:r>
+        <w:rPr>
+          <w:rStyle w:val="CommentReference"/>
+          <w:snapToGrid/>
+        </w:rPr>
+        <w:commentReference w:id="2"/>
       </w:r>
       <w:r>
         <w:t xml:space="preserve">(or even individual teams).  Wherever these skills come from, </w:t>
@@ -3254,7 +3256,7 @@
       <w:r>
         <w:t xml:space="preserve"> </w:t>
       </w:r>
-      <w:commentRangeStart w:id="2"/>
+      <w:commentRangeStart w:id="3"/>
       <w:r>
         <w:t>simple</w:t>
       </w:r>
@@ -3264,13 +3266,13 @@
       <w:r>
         <w:t xml:space="preserve">’ll include </w:t>
       </w:r>
-      <w:commentRangeEnd w:id="2"/>
+      <w:commentRangeEnd w:id="3"/>
       <w:r>
         <w:rPr>
           <w:rStyle w:val="CommentReference"/>
           <w:snapToGrid/>
         </w:rPr>
-        <w:commentReference w:id="2"/>
+        <w:commentReference w:id="3"/>
       </w:r>
       <w:r>
         <w:t>it here:</w:t>
@@ -3433,21 +3435,21 @@
         </w:rPr>
         <w:t xml:space="preserve">Figure 2.2 </w:t>
       </w:r>
-      <w:commentRangeStart w:id="3"/>
+      <w:commentRangeStart w:id="4"/>
       <w:r>
         <w:rPr>
           <w:snapToGrid w:val="0"/>
         </w:rPr>
         <w:t xml:space="preserve">Diagnostic </w:t>
       </w:r>
-      <w:commentRangeEnd w:id="3"/>
+      <w:commentRangeEnd w:id="4"/>
       <w:r>
         <w:rPr>
           <w:rStyle w:val="CommentReference"/>
           <w:rFonts w:ascii="Times New Roman" w:hAnsi="Times New Roman"/>
           <w:b w:val="0"/>
         </w:rPr>
-        <w:commentReference w:id="3"/>
+        <w:commentReference w:id="4"/>
       </w:r>
       <w:r>
         <w:rPr>
@@ -3683,188 +3685,12 @@
       <w:r>
         <w:t xml:space="preserve"> creating one or more well thought out </w:t>
       </w:r>
-      <w:commentRangeStart w:id="4"/>
+      <w:commentRangeStart w:id="5"/>
       <w:r>
         <w:rPr>
           <w:b/>
         </w:rPr>
         <w:t>research questions</w:t>
-      </w:r>
-      <w:commentRangeEnd w:id="4"/>
-      <w:r>
-        <w:rPr>
-          <w:rStyle w:val="CommentReference"/>
-          <w:snapToGrid/>
-        </w:rPr>
-        <w:commentReference w:id="4"/>
-      </w:r>
-      <w:r>
-        <w:t xml:space="preserve">.  </w:t>
-      </w:r>
-      <w:r>
-        <w:t xml:space="preserve">A well-prepared research question may be one of the biggest </w:t>
-      </w:r>
-      <w:r>
-        <w:t>pitfalls in data analysis as many efforts skip this step.</w:t>
-      </w:r>
-      <w:r>
-        <w:t xml:space="preserve">  </w:t>
-      </w:r>
-      <w:r>
-        <w:t xml:space="preserve">With one or more well-formed </w:t>
-      </w:r>
-      <w:r>
-        <w:t>research question</w:t>
-      </w:r>
-      <w:r>
-        <w:t>s</w:t>
-      </w:r>
-      <w:r>
-        <w:t xml:space="preserve">, we </w:t>
-      </w:r>
-      <w:r>
-        <w:t xml:space="preserve">identify the </w:t>
-      </w:r>
-      <w:r>
-        <w:t xml:space="preserve">data that </w:t>
-      </w:r>
-      <w:r>
-        <w:t>may</w:t>
-      </w:r>
-      <w:r>
-        <w:t xml:space="preserve"> answer that question </w:t>
-      </w:r>
-      <w:r>
-        <w:t xml:space="preserve">and start the </w:t>
-      </w:r>
-      <w:r>
-        <w:rPr>
-          <w:b/>
-        </w:rPr>
-        <w:t>data collection</w:t>
-      </w:r>
-      <w:r>
-        <w:t xml:space="preserve"> process and then </w:t>
-      </w:r>
-      <w:r>
-        <w:t xml:space="preserve">we may need to spend quite a bit of time </w:t>
-      </w:r>
-      <w:r>
-        <w:t xml:space="preserve">in </w:t>
-      </w:r>
-      <w:r>
-        <w:rPr>
-          <w:b/>
-        </w:rPr>
-        <w:t>data p</w:t>
-      </w:r>
-      <w:r>
-        <w:rPr>
-          <w:b/>
-        </w:rPr>
-        <w:t>repar</w:t>
-      </w:r>
-      <w:r>
-        <w:rPr>
-          <w:b/>
-        </w:rPr>
-        <w:t xml:space="preserve">ation </w:t>
-      </w:r>
-      <w:r>
-        <w:t>and getting it ready</w:t>
-      </w:r>
-      <w:r>
-        <w:rPr>
-          <w:b/>
-        </w:rPr>
-        <w:t xml:space="preserve"> </w:t>
-      </w:r>
-      <w:r>
-        <w:t>for analysis.</w:t>
-      </w:r>
-      <w:r>
-        <w:t xml:space="preserve"> </w:t>
-      </w:r>
-      <w:r>
-        <w:t xml:space="preserve"> Then, of course, we will have </w:t>
-      </w:r>
-      <w:r>
-        <w:t xml:space="preserve">to do the </w:t>
-      </w:r>
-      <w:r>
-        <w:rPr>
-          <w:b/>
-        </w:rPr>
-        <w:t>data analysis</w:t>
-      </w:r>
-      <w:r>
-        <w:t xml:space="preserve"> </w:t>
-      </w:r>
-      <w:r>
-        <w:t xml:space="preserve">and attempt to answer the research question. </w:t>
-      </w:r>
-      <w:r>
-        <w:t xml:space="preserve">Once we’ve completed the analysis, </w:t>
-      </w:r>
-      <w:r>
-        <w:t xml:space="preserve">we have to communicate </w:t>
-      </w:r>
-      <w:r>
-        <w:t xml:space="preserve">our answers either through words, tables or </w:t>
-      </w:r>
-      <w:r>
-        <w:rPr>
-          <w:b/>
-        </w:rPr>
-        <w:t>data visualization.</w:t>
-      </w:r>
-      <w:r>
-        <w:rPr>
-          <w:b/>
-        </w:rPr>
-        <w:t xml:space="preserve">  </w:t>
-      </w:r>
-      <w:r>
-        <w:t xml:space="preserve">As a final step, </w:t>
-      </w:r>
-      <w:r>
-        <w:t>we should seek</w:t>
-      </w:r>
-      <w:r>
-        <w:t xml:space="preserve"> </w:t>
-      </w:r>
-      <w:r>
-        <w:rPr>
-          <w:b/>
-        </w:rPr>
-        <w:t>feedback</w:t>
-      </w:r>
-      <w:r>
-        <w:t xml:space="preserve"> from the analyse</w:t>
-      </w:r>
-      <w:r>
-        <w:t xml:space="preserve">s as a method to improve </w:t>
-      </w:r>
-      <w:r>
-        <w:t xml:space="preserve">our skill and accuracy </w:t>
-      </w:r>
-      <w:r>
-        <w:t xml:space="preserve">with each </w:t>
-      </w:r>
-      <w:r>
-        <w:t>analysis effort</w:t>
-      </w:r>
-      <w:r>
-        <w:t>.</w:t>
-      </w:r>
-    </w:p>
-    <w:p>
-      <w:pPr>
-        <w:pStyle w:val="Para"/>
-      </w:pPr>
-      <w:commentRangeStart w:id="5"/>
-      <w:r>
-        <w:t>Remember</w:t>
       </w:r>
       <w:commentRangeEnd w:id="5"/>
       <w:r>
@@ -3875,128 +3701,304 @@
         <w:commentReference w:id="5"/>
       </w:r>
       <w:r>
-        <w:t>, the purpose of data collection is to learn from our environment and that can be done with or without data with varying degrees of success.  At some level each of these stages will always be done.  For example,</w:t>
-      </w:r>
-      <w:r>
+        <w:t xml:space="preserve">.  </w:t>
+      </w:r>
+      <w:r>
+        <w:t xml:space="preserve">A well-prepared research question may be one of the biggest </w:t>
+      </w:r>
+      <w:r>
+        <w:t>pitfalls in data analysis as many efforts skip this step.</w:t>
+      </w:r>
+      <w:r>
+        <w:t xml:space="preserve">  </w:t>
+      </w:r>
+      <w:r>
+        <w:t xml:space="preserve">With one or more well-formed </w:t>
+      </w:r>
+      <w:r>
+        <w:t>research question</w:t>
+      </w:r>
+      <w:r>
+        <w:t>s</w:t>
+      </w:r>
+      <w:r>
+        <w:t xml:space="preserve">, we </w:t>
+      </w:r>
+      <w:r>
+        <w:t xml:space="preserve">identify the </w:t>
+      </w:r>
+      <w:r>
+        <w:t xml:space="preserve">data that </w:t>
+      </w:r>
+      <w:r>
+        <w:t>may</w:t>
+      </w:r>
+      <w:r>
+        <w:t xml:space="preserve"> answer that question </w:t>
+      </w:r>
+      <w:r>
+        <w:t xml:space="preserve">and start the </w:t>
+      </w:r>
+      <w:r>
+        <w:rPr>
+          <w:b/>
+        </w:rPr>
+        <w:t>data collection</w:t>
+      </w:r>
+      <w:r>
+        <w:t xml:space="preserve"> process and then </w:t>
+      </w:r>
+      <w:r>
+        <w:t xml:space="preserve">we may need to spend quite a bit of time </w:t>
+      </w:r>
+      <w:r>
+        <w:t xml:space="preserve">in </w:t>
+      </w:r>
+      <w:r>
+        <w:rPr>
+          <w:b/>
+        </w:rPr>
+        <w:t>data p</w:t>
+      </w:r>
+      <w:r>
+        <w:rPr>
+          <w:b/>
+        </w:rPr>
+        <w:t>repar</w:t>
+      </w:r>
+      <w:r>
+        <w:rPr>
+          <w:b/>
+        </w:rPr>
+        <w:t xml:space="preserve">ation </w:t>
+      </w:r>
+      <w:r>
+        <w:t>and getting it ready</w:t>
+      </w:r>
+      <w:r>
+        <w:rPr>
+          <w:b/>
+        </w:rPr>
         <w:t xml:space="preserve"> </w:t>
       </w:r>
       <w:r>
-        <w:t xml:space="preserve">think of the </w:t>
-      </w:r>
-      <w:r>
-        <w:t xml:space="preserve">largest breach you can </w:t>
-      </w:r>
-      <w:r>
-        <w:t xml:space="preserve">remember. </w:t>
-      </w:r>
-      <w:r>
-        <w:t xml:space="preserve"> Most security professionals know these stores and can relate them as supporting points.  </w:t>
-      </w:r>
-      <w:r>
-        <w:t xml:space="preserve">As we think of these, the research question may be glossed over or something poor like “how does this relate to me?” </w:t>
-      </w:r>
-      <w:r>
-        <w:t xml:space="preserve"> Which opens us up to drawing convenient and unfocused conclusions. </w:t>
-      </w:r>
-      <w:r>
-        <w:t xml:space="preserve"> The data collection process becomes the various stories and news articles we happen to come across.  The data preparation </w:t>
-      </w:r>
-      <w:r>
-        <w:t>is a mental operation</w:t>
-      </w:r>
-      <w:r>
-        <w:t xml:space="preserve"> where we attempt</w:t>
-      </w:r>
-      <w:r>
-        <w:t xml:space="preserve"> to logically line up the facts.  For the analysis, we mentally compare and correlate the stories to our own environment.  The result is conclusions that emphasize the emotional and favor the simple.  </w:t>
-      </w:r>
-      <w:r>
-        <w:t xml:space="preserve">Framing </w:t>
-      </w:r>
-      <w:r>
-        <w:t xml:space="preserve">famous breach </w:t>
-      </w:r>
-      <w:r>
-        <w:t>events like an analysis effort, we c</w:t>
-      </w:r>
-      <w:r>
-        <w:t xml:space="preserve">an see how it may be easy to arrive at some spurious conclusions and </w:t>
-      </w:r>
-      <w:r>
-        <w:t>e</w:t>
-      </w:r>
-      <w:r>
-        <w:t>ither over-react or under-react to the data.</w:t>
-      </w:r>
-      <w:r>
-        <w:t xml:space="preserve">  While the “gut-feel” approach serves us well on a daily basis,</w:t>
-      </w:r>
-      <w:r>
-        <w:t xml:space="preserve"> there is a </w:t>
-      </w:r>
-      <w:r>
-        <w:t xml:space="preserve">point where our ability to accurately see the patterns and pull meaning </w:t>
-      </w:r>
-      <w:r>
-        <w:t>is</w:t>
-      </w:r>
-      <w:r>
-        <w:t xml:space="preserve"> corrupted by </w:t>
-      </w:r>
-      <w:r>
-        <w:t xml:space="preserve">the </w:t>
-      </w:r>
-      <w:r>
-        <w:t>complexity</w:t>
-      </w:r>
-      <w:r>
-        <w:t xml:space="preserve"> of the event</w:t>
-      </w:r>
-      <w:r>
-        <w:t xml:space="preserve">. </w:t>
-      </w:r>
-      <w:r>
-        <w:t xml:space="preserve"> C</w:t>
-      </w:r>
-      <w:r>
-        <w:t>omplexity will silently</w:t>
-      </w:r>
-      <w:r>
-        <w:t xml:space="preserve"> overtake</w:t>
-      </w:r>
-      <w:r>
-        <w:t xml:space="preserve"> our intuition and leave us drawing overly </w:t>
-      </w:r>
-      <w:r>
-        <w:t>simplified conclusions or worse, conclusions that are completely wrong.</w:t>
+        <w:t>for analysis.</w:t>
       </w:r>
       <w:r>
         <w:t xml:space="preserve"> </w:t>
       </w:r>
       <w:r>
-        <w:t xml:space="preserve"> These are good examples that stories are powerful tools and are often no match for </w:t>
-      </w:r>
-      <w:proofErr w:type="spellStart"/>
-      <w:r>
-        <w:t>rigours</w:t>
-      </w:r>
-      <w:proofErr w:type="spellEnd"/>
-      <w:r>
-        <w:t xml:space="preserve"> data collection and analysis.</w:t>
+        <w:t xml:space="preserve"> Then, of course, we will have </w:t>
+      </w:r>
+      <w:r>
+        <w:t xml:space="preserve">to do the </w:t>
+      </w:r>
+      <w:r>
+        <w:rPr>
+          <w:b/>
+        </w:rPr>
+        <w:t>data analysis</w:t>
+      </w:r>
+      <w:r>
+        <w:t xml:space="preserve"> </w:t>
+      </w:r>
+      <w:r>
+        <w:t xml:space="preserve">and attempt to answer the research question. </w:t>
+      </w:r>
+      <w:r>
+        <w:t xml:space="preserve">Once we’ve completed the analysis, </w:t>
+      </w:r>
+      <w:r>
+        <w:t xml:space="preserve">we have to communicate </w:t>
+      </w:r>
+      <w:r>
+        <w:t xml:space="preserve">our answers either through words, tables or </w:t>
+      </w:r>
+      <w:r>
+        <w:rPr>
+          <w:b/>
+        </w:rPr>
+        <w:t>data visualization.</w:t>
+      </w:r>
+      <w:r>
+        <w:rPr>
+          <w:b/>
+        </w:rPr>
+        <w:t xml:space="preserve">  </w:t>
+      </w:r>
+      <w:r>
+        <w:t xml:space="preserve">As a final step, </w:t>
+      </w:r>
+      <w:r>
+        <w:t>we should seek</w:t>
+      </w:r>
+      <w:r>
+        <w:t xml:space="preserve"> </w:t>
+      </w:r>
+      <w:r>
+        <w:rPr>
+          <w:b/>
+        </w:rPr>
+        <w:t>feedback</w:t>
+      </w:r>
+      <w:r>
+        <w:t xml:space="preserve"> from the analyse</w:t>
+      </w:r>
+      <w:r>
+        <w:t xml:space="preserve">s as a method to improve </w:t>
+      </w:r>
+      <w:r>
+        <w:t xml:space="preserve">our skill and accuracy </w:t>
+      </w:r>
+      <w:r>
+        <w:t xml:space="preserve">with each </w:t>
+      </w:r>
+      <w:r>
+        <w:t>analysis effort</w:t>
+      </w:r>
+      <w:r>
+        <w:t>.</w:t>
       </w:r>
     </w:p>
     <w:p>
       <w:pPr>
+        <w:pStyle w:val="Para"/>
+      </w:pPr>
+      <w:commentRangeStart w:id="6"/>
+      <w:r>
+        <w:t>Remember</w:t>
+      </w:r>
+      <w:commentRangeEnd w:id="6"/>
+      <w:r>
+        <w:rPr>
+          <w:rStyle w:val="CommentReference"/>
+          <w:snapToGrid/>
+        </w:rPr>
+        <w:commentReference w:id="6"/>
+      </w:r>
+      <w:r>
+        <w:t>, the purpose of data collection is to learn from our environment and that can be done with or without data with varying degrees of success.  At some level each of these stages will always be done.  For example,</w:t>
+      </w:r>
+      <w:r>
+        <w:t xml:space="preserve"> </w:t>
+      </w:r>
+      <w:r>
+        <w:t xml:space="preserve">think of the </w:t>
+      </w:r>
+      <w:r>
+        <w:t xml:space="preserve">largest breach you can </w:t>
+      </w:r>
+      <w:r>
+        <w:t xml:space="preserve">remember. </w:t>
+      </w:r>
+      <w:r>
+        <w:t xml:space="preserve"> Most security professionals know these stores and can relate them as supporting points.  </w:t>
+      </w:r>
+      <w:r>
+        <w:t xml:space="preserve">As we think of these, the research question may be glossed over or something poor like “how does this relate to me?” </w:t>
+      </w:r>
+      <w:r>
+        <w:t xml:space="preserve"> Which opens us up to drawing convenient and unfocused conclusions. </w:t>
+      </w:r>
+      <w:r>
+        <w:t xml:space="preserve"> The data collection process becomes the various stories and news articles we happen to come across.  The data preparation </w:t>
+      </w:r>
+      <w:r>
+        <w:t>is a mental operation</w:t>
+      </w:r>
+      <w:r>
+        <w:t xml:space="preserve"> where we attempt</w:t>
+      </w:r>
+      <w:r>
+        <w:t xml:space="preserve"> to logically line up the facts.  For the analysis, we mentally compare and correlate the stories to our own environment.  The result is conclusions that emphasize the emotional and favor the simple.  </w:t>
+      </w:r>
+      <w:r>
+        <w:t xml:space="preserve">Framing </w:t>
+      </w:r>
+      <w:r>
+        <w:t xml:space="preserve">famous breach </w:t>
+      </w:r>
+      <w:r>
+        <w:t>events like an analysis effort, we c</w:t>
+      </w:r>
+      <w:r>
+        <w:t xml:space="preserve">an see how it may be easy to arrive at some spurious conclusions and </w:t>
+      </w:r>
+      <w:r>
+        <w:t>e</w:t>
+      </w:r>
+      <w:r>
+        <w:t>ither over-react or under-react to the data.</w:t>
+      </w:r>
+      <w:r>
+        <w:t xml:space="preserve">  While the “gut-feel” approach serves us well on a daily basis,</w:t>
+      </w:r>
+      <w:r>
+        <w:t xml:space="preserve"> there is a </w:t>
+      </w:r>
+      <w:r>
+        <w:t xml:space="preserve">point where our ability to accurately see the patterns and pull meaning </w:t>
+      </w:r>
+      <w:r>
+        <w:t>is</w:t>
+      </w:r>
+      <w:r>
+        <w:t xml:space="preserve"> corrupted by </w:t>
+      </w:r>
+      <w:r>
+        <w:t xml:space="preserve">the </w:t>
+      </w:r>
+      <w:r>
+        <w:t>complexity</w:t>
+      </w:r>
+      <w:r>
+        <w:t xml:space="preserve"> of the event</w:t>
+      </w:r>
+      <w:r>
+        <w:t xml:space="preserve">. </w:t>
+      </w:r>
+      <w:r>
+        <w:t xml:space="preserve"> C</w:t>
+      </w:r>
+      <w:r>
+        <w:t>omplexity will silently</w:t>
+      </w:r>
+      <w:r>
+        <w:t xml:space="preserve"> overtake</w:t>
+      </w:r>
+      <w:r>
+        <w:t xml:space="preserve"> our intuition and leave us drawing overly </w:t>
+      </w:r>
+      <w:r>
+        <w:t>simplified conclusions or worse, conclusions that are completely wrong.</w:t>
+      </w:r>
+      <w:r>
+        <w:t xml:space="preserve"> </w:t>
+      </w:r>
+      <w:r>
+        <w:t xml:space="preserve"> These are good examples that stories are powerful tools and are often no match for </w:t>
+      </w:r>
+      <w:proofErr w:type="spellStart"/>
+      <w:r>
+        <w:t>rigours</w:t>
+      </w:r>
+      <w:proofErr w:type="spellEnd"/>
+      <w:r>
+        <w:t xml:space="preserve"> data collection and analysis.</w:t>
+      </w:r>
+    </w:p>
+    <w:p>
+      <w:pPr>
         <w:pStyle w:val="H2"/>
       </w:pPr>
       <w:r>
         <w:t xml:space="preserve">Preparing the </w:t>
       </w:r>
-      <w:commentRangeStart w:id="6"/>
+      <w:commentRangeStart w:id="7"/>
       <w:r>
         <w:t>Research Question</w:t>
       </w:r>
-      <w:commentRangeEnd w:id="6"/>
+      <w:commentRangeEnd w:id="7"/>
       <w:r>
         <w:rPr>
           <w:rStyle w:val="CommentReference"/>
@@ -4004,7 +4006,7 @@
           <w:b w:val="0"/>
           <w:snapToGrid/>
         </w:rPr>
-        <w:commentReference w:id="6"/>
+        <w:commentReference w:id="7"/>
       </w:r>
     </w:p>
     <w:p>
@@ -4377,277 +4379,9 @@
       <w:r>
         <w:t xml:space="preserve">Perhaps we would look for any logging from the email clients of events when users select the “mark as spam” option.  Or perhaps, it’s important enough to warrant </w:t>
       </w:r>
-      <w:commentRangeStart w:id="7"/>
+      <w:commentRangeStart w:id="8"/>
       <w:r>
         <w:t>running a short study</w:t>
-      </w:r>
-      <w:commentRangeEnd w:id="7"/>
-      <w:r>
-        <w:rPr>
-          <w:rStyle w:val="CommentReference"/>
-          <w:snapToGrid/>
-        </w:rPr>
-        <w:commentReference w:id="7"/>
-      </w:r>
-      <w:r>
-        <w:t xml:space="preserve"> i</w:t>
-      </w:r>
-      <w:r>
-        <w:t xml:space="preserve">n which we select a sample of users and ask them to record amount of spam and </w:t>
-      </w:r>
-      <w:r>
-        <w:t>time spent going through them for some limited period of time.</w:t>
-      </w:r>
-      <w:r>
-        <w:t xml:space="preserve">  Either way, we’ve identified what analysis would be useful, not what type of data would be useful to analyze.</w:t>
-      </w:r>
-    </w:p>
-    <w:p>
-      <w:pPr>
-        <w:pStyle w:val="H3"/>
-      </w:pPr>
-      <w:r>
-        <w:t>Steps to Creating a Good Research Question</w:t>
-      </w:r>
-    </w:p>
-    <w:p>
-      <w:pPr>
-        <w:pStyle w:val="Para"/>
-      </w:pPr>
-      <w:r>
-        <w:t>Creating a good research question is relatively straight forward</w:t>
-      </w:r>
-      <w:r>
-        <w:t xml:space="preserve">, but requires a bit of discipline.  </w:t>
-      </w:r>
-      <w:r>
-        <w:t xml:space="preserve">According to </w:t>
-      </w:r>
-      <w:proofErr w:type="spellStart"/>
-      <w:r>
-        <w:t>Lipowski</w:t>
-      </w:r>
-      <w:proofErr w:type="spellEnd"/>
-      <w:r>
-        <w:rPr>
-          <w:rStyle w:val="FootnoteReference"/>
-        </w:rPr>
-        <w:footnoteReference w:id="4"/>
-      </w:r>
-      <w:r>
-        <w:t>, following three relatively simple steps creates a good research question: (1) ask a series of interesting questions, (2) select the best question for resear</w:t>
-      </w:r>
-      <w:r>
-        <w:t>ch and (3) transform that</w:t>
-      </w:r>
-      <w:r>
-        <w:t xml:space="preserve"> question into one or more objective research questions.  </w:t>
-      </w:r>
-      <w:r>
-        <w:t>If we haven’t made it clear yet, the more time and effort we put to forming a good research question, the more focused and beneficial the analysis will ultimately prove to be to the organization.</w:t>
-      </w:r>
-      <w:r>
-        <w:t xml:space="preserve">  Spend some time in this section and get to know it, it will help out in the long run.</w:t>
-      </w:r>
-      <w:r>
-        <w:t xml:space="preserve"> </w:t>
-      </w:r>
-      <w:r>
-        <w:rPr>
-          <w:highlight w:val="yellow"/>
-        </w:rPr>
-        <w:t>The overall goal of the analysis may be slightly different then the research questions in the end.</w:t>
-      </w:r>
-    </w:p>
-    <w:p>
-      <w:pPr>
-        <w:pStyle w:val="Para"/>
-      </w:pPr>
-      <w:r>
-        <w:t>We start forming a research question with</w:t>
-      </w:r>
-      <w:r>
-        <w:t xml:space="preserve"> ideas or general topics and generate</w:t>
-      </w:r>
-      <w:r>
-        <w:t xml:space="preserve"> a series of questions</w:t>
-      </w:r>
-      <w:r>
-        <w:t xml:space="preserve"> from there.  These initial questions</w:t>
-      </w:r>
-      <w:r>
-        <w:t xml:space="preserve"> could stem from observed problems or gaps, </w:t>
-      </w:r>
-      <w:r>
-        <w:t>perhaps starting as a curiosity or</w:t>
-      </w:r>
-      <w:r>
-        <w:t xml:space="preserve"> a hunch, or perhaps we just want to question </w:t>
-      </w:r>
-      <w:r>
-        <w:t xml:space="preserve">if some long-held belief is still valid. </w:t>
-      </w:r>
-      <w:r>
-        <w:t>If we go back to the spam example, maybe we realized the spam filter hasn’t been updated in a number of years, or we are seeing more spam in our own inbox then we’d like.  We want to leave the field wide-open at this point and not start with any given data in mind (though see the section below on exploratory data analysis).</w:t>
-      </w:r>
-      <w:r>
-        <w:t xml:space="preserve">  Otherwise we end back up at </w:t>
-      </w:r>
-      <w:r>
-        <w:rPr>
-          <w:highlight w:val="yellow"/>
-        </w:rPr>
-        <w:t>Figure 2.1</w:t>
-      </w:r>
-      <w:r>
-        <w:t xml:space="preserve">.  </w:t>
-      </w:r>
-      <w:r>
-        <w:t>Once</w:t>
-      </w:r>
-      <w:r>
-        <w:t xml:space="preserve"> we took the time to develop a </w:t>
-      </w:r>
-      <w:r>
-        <w:t xml:space="preserve">good </w:t>
-      </w:r>
-      <w:r>
-        <w:t>research question</w:t>
-      </w:r>
-      <w:r>
-        <w:t xml:space="preserve">, it was obvious that the data we had was not the data we needed to answer the question we need answered. </w:t>
-      </w:r>
-      <w:r>
-        <w:t xml:space="preserve">We need to have the flexibility to focus on a </w:t>
-      </w:r>
-      <w:r>
-        <w:t xml:space="preserve">set of questions that </w:t>
-      </w:r>
-      <w:r>
-        <w:t>are interesting and informative and not be tied to a single (possibly myopic) data source.</w:t>
-      </w:r>
-      <w:r>
-        <w:br/>
-      </w:r>
-      <w:r>
-        <w:tab/>
-        <w:t xml:space="preserve">Once we get this potpourri of questions we should pare down the questions to a single </w:t>
-      </w:r>
-      <w:r>
-        <w:t>question, setting the context and purpose</w:t>
-      </w:r>
-      <w:r>
-        <w:t xml:space="preserve">. This will serve as the over-arching goal of the analysis and help guide any decisions we need to make during the analysis. </w:t>
-      </w:r>
-      <w:r>
-        <w:t xml:space="preserve"> But this isn’t quite the research question yet. Going back to our spam example, we may at this point be asking “Is our spam filtering effective?”</w:t>
-      </w:r>
-      <w:r>
-        <w:t xml:space="preserve"> or in the case of information security we may have many questions here that begin “how much risk…”</w:t>
-      </w:r>
-    </w:p>
-    <w:p>
-      <w:pPr>
-        <w:pStyle w:val="Para"/>
-        <w:rPr>
-          <w:bCs/>
-        </w:rPr>
-      </w:pPr>
-      <w:r>
-        <w:t xml:space="preserve">Now comes the important part, forming </w:t>
-      </w:r>
-      <w:r>
-        <w:t xml:space="preserve">one or more research </w:t>
-      </w:r>
-      <w:r>
-        <w:t>question</w:t>
-      </w:r>
-      <w:r>
-        <w:t>s</w:t>
-      </w:r>
-      <w:r>
-        <w:t xml:space="preserve"> that can be answered with data.  Notice the opening quote of this section from Bill James (whose work is portrayed in Michael Lewis’ </w:t>
-      </w:r>
-      <w:proofErr w:type="spellStart"/>
-      <w:r>
-        <w:t>Moneyball</w:t>
-      </w:r>
-      <w:proofErr w:type="spellEnd"/>
-      <w:r>
-        <w:t xml:space="preserve">).  Even though Bill James has </w:t>
-      </w:r>
-      <w:r>
-        <w:t>collected large amounts of data, spent countless hours developing and discussing</w:t>
-      </w:r>
-      <w:r>
-        <w:t xml:space="preserve"> baseball metrics, </w:t>
-      </w:r>
-      <w:r>
-        <w:t xml:space="preserve">he sees his role </w:t>
-      </w:r>
-      <w:r>
-        <w:t>is “</w:t>
-      </w:r>
-      <w:r>
-        <w:t>to find questions about baseball that have objective answers</w:t>
-      </w:r>
-      <w:r>
-        <w:t>.</w:t>
-      </w:r>
-      <w:r>
-        <w:t>”</w:t>
-      </w:r>
-      <w:r>
-        <w:t xml:space="preserve"> </w:t>
-      </w:r>
-      <w:r>
-        <w:rPr>
-          <w:bCs/>
-        </w:rPr>
-        <w:t>He</w:t>
-      </w:r>
-      <w:r>
-        <w:rPr>
-          <w:bCs/>
-        </w:rPr>
-        <w:t xml:space="preserve"> arrived at the same conclusion as academics and researchers have promoted for generations:  forming a good research question is the cornerstone of good analysis.  </w:t>
-      </w:r>
-      <w:commentRangeStart w:id="8"/>
-      <w:r>
-        <w:rPr>
-          <w:bCs/>
-        </w:rPr>
-        <w:t xml:space="preserve">We don’t spend our time seeking </w:t>
-      </w:r>
-      <w:r>
-        <w:rPr>
-          <w:bCs/>
-        </w:rPr>
-        <w:t>the right data to analyze;</w:t>
-      </w:r>
-      <w:r>
-        <w:rPr>
-          <w:bCs/>
-        </w:rPr>
-        <w:t xml:space="preserve"> we spend our time seeking the right</w:t>
-      </w:r>
-      <w:r>
-        <w:rPr>
-          <w:bCs/>
-        </w:rPr>
-        <w:t xml:space="preserve"> questions to answer</w:t>
-      </w:r>
-      <w:r>
-        <w:rPr>
-          <w:bCs/>
-        </w:rPr>
-        <w:t>.</w:t>
-      </w:r>
-      <w:r>
-        <w:rPr>
-          <w:bCs/>
-        </w:rPr>
-        <w:t xml:space="preserve"> </w:t>
       </w:r>
       <w:commentRangeEnd w:id="8"/>
       <w:r>
@@ -4658,6 +4392,274 @@
         <w:commentReference w:id="8"/>
       </w:r>
       <w:r>
+        <w:t xml:space="preserve"> i</w:t>
+      </w:r>
+      <w:r>
+        <w:t xml:space="preserve">n which we select a sample of users and ask them to record amount of spam and </w:t>
+      </w:r>
+      <w:r>
+        <w:t>time spent going through them for some limited period of time.</w:t>
+      </w:r>
+      <w:r>
+        <w:t xml:space="preserve">  Either way, we’ve identified what analysis would be useful, not what type of data would be useful to analyze.</w:t>
+      </w:r>
+    </w:p>
+    <w:p>
+      <w:pPr>
+        <w:pStyle w:val="H3"/>
+      </w:pPr>
+      <w:r>
+        <w:t>Steps to Creating a Good Research Question</w:t>
+      </w:r>
+    </w:p>
+    <w:p>
+      <w:pPr>
+        <w:pStyle w:val="Para"/>
+      </w:pPr>
+      <w:r>
+        <w:t>Creating a good research question is relatively straight forward</w:t>
+      </w:r>
+      <w:r>
+        <w:t xml:space="preserve">, but requires a bit of discipline.  </w:t>
+      </w:r>
+      <w:r>
+        <w:t xml:space="preserve">According to </w:t>
+      </w:r>
+      <w:proofErr w:type="spellStart"/>
+      <w:r>
+        <w:t>Lipowski</w:t>
+      </w:r>
+      <w:proofErr w:type="spellEnd"/>
+      <w:r>
+        <w:rPr>
+          <w:rStyle w:val="FootnoteReference"/>
+        </w:rPr>
+        <w:footnoteReference w:id="4"/>
+      </w:r>
+      <w:r>
+        <w:t>, following three relatively simple steps creates a good research question: (1) ask a series of interesting questions, (2) select the best question for resear</w:t>
+      </w:r>
+      <w:r>
+        <w:t>ch and (3) transform that</w:t>
+      </w:r>
+      <w:r>
+        <w:t xml:space="preserve"> question into one or more objective research questions.  </w:t>
+      </w:r>
+      <w:r>
+        <w:t>If we haven’t made it clear yet, the more time and effort we put to forming a good research question, the more focused and beneficial the analysis will ultimately prove to be to the organization.</w:t>
+      </w:r>
+      <w:r>
+        <w:t xml:space="preserve">  Spend some time in this section and get to know it, it will help out in the long run.</w:t>
+      </w:r>
+      <w:r>
+        <w:t xml:space="preserve"> </w:t>
+      </w:r>
+      <w:r>
+        <w:rPr>
+          <w:highlight w:val="yellow"/>
+        </w:rPr>
+        <w:t>The overall goal of the analysis may be slightly different then the research questions in the end.</w:t>
+      </w:r>
+    </w:p>
+    <w:p>
+      <w:pPr>
+        <w:pStyle w:val="Para"/>
+      </w:pPr>
+      <w:r>
+        <w:t>We start forming a research question with</w:t>
+      </w:r>
+      <w:r>
+        <w:t xml:space="preserve"> ideas or general topics and generate</w:t>
+      </w:r>
+      <w:r>
+        <w:t xml:space="preserve"> a series of questions</w:t>
+      </w:r>
+      <w:r>
+        <w:t xml:space="preserve"> from there.  These initial questions</w:t>
+      </w:r>
+      <w:r>
+        <w:t xml:space="preserve"> could stem from observed problems or gaps, </w:t>
+      </w:r>
+      <w:r>
+        <w:t>perhaps starting as a curiosity or</w:t>
+      </w:r>
+      <w:r>
+        <w:t xml:space="preserve"> a hunch, or perhaps we just want to question </w:t>
+      </w:r>
+      <w:r>
+        <w:t xml:space="preserve">if some long-held belief is still valid. </w:t>
+      </w:r>
+      <w:r>
+        <w:t>If we go back to the spam example, maybe we realized the spam filter hasn’t been updated in a number of years, or we are seeing more spam in our own inbox then we’d like.  We want to leave the field wide-open at this point and not start with any given data in mind (though see the section below on exploratory data analysis).</w:t>
+      </w:r>
+      <w:r>
+        <w:t xml:space="preserve">  Otherwise we end back up at </w:t>
+      </w:r>
+      <w:r>
+        <w:rPr>
+          <w:highlight w:val="yellow"/>
+        </w:rPr>
+        <w:t>Figure 2.1</w:t>
+      </w:r>
+      <w:r>
+        <w:t xml:space="preserve">.  </w:t>
+      </w:r>
+      <w:r>
+        <w:t>Once</w:t>
+      </w:r>
+      <w:r>
+        <w:t xml:space="preserve"> we took the time to develop a </w:t>
+      </w:r>
+      <w:r>
+        <w:t xml:space="preserve">good </w:t>
+      </w:r>
+      <w:r>
+        <w:t>research question</w:t>
+      </w:r>
+      <w:r>
+        <w:t xml:space="preserve">, it was obvious that the data we had was not the data we needed to answer the question we need answered. </w:t>
+      </w:r>
+      <w:r>
+        <w:t xml:space="preserve">We need to have the flexibility to focus on a </w:t>
+      </w:r>
+      <w:r>
+        <w:t xml:space="preserve">set of questions that </w:t>
+      </w:r>
+      <w:r>
+        <w:t>are interesting and informative and not be tied to a single (possibly myopic) data source.</w:t>
+      </w:r>
+      <w:r>
+        <w:br/>
+      </w:r>
+      <w:r>
+        <w:tab/>
+        <w:t xml:space="preserve">Once we get this potpourri of questions we should pare down the questions to a single </w:t>
+      </w:r>
+      <w:r>
+        <w:t>question, setting the context and purpose</w:t>
+      </w:r>
+      <w:r>
+        <w:t xml:space="preserve">. This will serve as the over-arching goal of the analysis and help guide any decisions we need to make during the analysis. </w:t>
+      </w:r>
+      <w:r>
+        <w:t xml:space="preserve"> But this isn’t quite the research question yet. Going back to our spam example, we may at this point be asking “Is our spam filtering effective?”</w:t>
+      </w:r>
+      <w:r>
+        <w:t xml:space="preserve"> or in the case of information security we may have many questions here that begin “how much risk…”</w:t>
+      </w:r>
+    </w:p>
+    <w:p>
+      <w:pPr>
+        <w:pStyle w:val="Para"/>
+        <w:rPr>
+          <w:bCs/>
+        </w:rPr>
+      </w:pPr>
+      <w:r>
+        <w:t xml:space="preserve">Now comes the important part, forming </w:t>
+      </w:r>
+      <w:r>
+        <w:t xml:space="preserve">one or more research </w:t>
+      </w:r>
+      <w:r>
+        <w:t>question</w:t>
+      </w:r>
+      <w:r>
+        <w:t>s</w:t>
+      </w:r>
+      <w:r>
+        <w:t xml:space="preserve"> that can be answered with data.  Notice the opening quote of this section from Bill James (whose work is portrayed in Michael Lewis’ </w:t>
+      </w:r>
+      <w:proofErr w:type="spellStart"/>
+      <w:r>
+        <w:t>Moneyball</w:t>
+      </w:r>
+      <w:proofErr w:type="spellEnd"/>
+      <w:r>
+        <w:t xml:space="preserve">).  Even though Bill James has </w:t>
+      </w:r>
+      <w:r>
+        <w:t>collected large amounts of data, spent countless hours developing and discussing</w:t>
+      </w:r>
+      <w:r>
+        <w:t xml:space="preserve"> baseball metrics, </w:t>
+      </w:r>
+      <w:r>
+        <w:t xml:space="preserve">he sees his role </w:t>
+      </w:r>
+      <w:r>
+        <w:t>is “</w:t>
+      </w:r>
+      <w:r>
+        <w:t>to find questions about baseball that have objective answers</w:t>
+      </w:r>
+      <w:r>
+        <w:t>.</w:t>
+      </w:r>
+      <w:r>
+        <w:t>”</w:t>
+      </w:r>
+      <w:r>
+        <w:t xml:space="preserve"> </w:t>
+      </w:r>
+      <w:r>
+        <w:rPr>
+          <w:bCs/>
+        </w:rPr>
+        <w:t>He</w:t>
+      </w:r>
+      <w:r>
+        <w:rPr>
+          <w:bCs/>
+        </w:rPr>
+        <w:t xml:space="preserve"> arrived at the same conclusion as academics and researchers have promoted for generations:  forming a good research question is the cornerstone of good analysis.  </w:t>
+      </w:r>
+      <w:commentRangeStart w:id="9"/>
+      <w:r>
+        <w:rPr>
+          <w:bCs/>
+        </w:rPr>
+        <w:t xml:space="preserve">We don’t spend our time seeking </w:t>
+      </w:r>
+      <w:r>
+        <w:rPr>
+          <w:bCs/>
+        </w:rPr>
+        <w:t>the right data to analyze;</w:t>
+      </w:r>
+      <w:r>
+        <w:rPr>
+          <w:bCs/>
+        </w:rPr>
+        <w:t xml:space="preserve"> we spend our time seeking the right</w:t>
+      </w:r>
+      <w:r>
+        <w:rPr>
+          <w:bCs/>
+        </w:rPr>
+        <w:t xml:space="preserve"> questions to answer</w:t>
+      </w:r>
+      <w:r>
+        <w:rPr>
+          <w:bCs/>
+        </w:rPr>
+        <w:t>.</w:t>
+      </w:r>
+      <w:r>
+        <w:rPr>
+          <w:bCs/>
+        </w:rPr>
+        <w:t xml:space="preserve"> </w:t>
+      </w:r>
+      <w:commentRangeEnd w:id="9"/>
+      <w:r>
+        <w:rPr>
+          <w:rStyle w:val="CommentReference"/>
+          <w:snapToGrid/>
+        </w:rPr>
+        <w:commentReference w:id="9"/>
+      </w:r>
+      <w:r>
         <w:rPr>
           <w:bCs/>
         </w:rPr>
@@ -5583,17 +5585,17 @@
       <w:r>
         <w:t xml:space="preserve">   We can measure this thanks to a wondrous property of samples called the </w:t>
       </w:r>
-      <w:commentRangeStart w:id="9"/>
+      <w:commentRangeStart w:id="10"/>
       <w:r>
         <w:t>central limit theorem</w:t>
       </w:r>
-      <w:commentRangeEnd w:id="9"/>
+      <w:commentRangeEnd w:id="10"/>
       <w:r>
         <w:rPr>
           <w:rStyle w:val="CommentReference"/>
           <w:snapToGrid/>
         </w:rPr>
-        <w:commentReference w:id="9"/>
+        <w:commentReference w:id="10"/>
       </w:r>
       <w:r>
         <w:t>.</w:t>
@@ -5603,11 +5605,11 @@
       <w:pPr>
         <w:pStyle w:val="H3"/>
       </w:pPr>
-      <w:commentRangeStart w:id="10"/>
+      <w:commentRangeStart w:id="11"/>
       <w:r>
         <w:t>Data Preparation</w:t>
       </w:r>
-      <w:commentRangeEnd w:id="10"/>
+      <w:commentRangeEnd w:id="11"/>
       <w:r>
         <w:rPr>
           <w:rStyle w:val="CommentReference"/>
@@ -5615,7 +5617,7 @@
           <w:b w:val="0"/>
           <w:snapToGrid/>
         </w:rPr>
-        <w:commentReference w:id="10"/>
+        <w:commentReference w:id="11"/>
       </w:r>
     </w:p>
     <w:p>
@@ -6001,8 +6003,6 @@
       <w:r>
         <w:t xml:space="preserve">  </w:t>
       </w:r>
-      <w:bookmarkStart w:id="11" w:name="_GoBack"/>
-      <w:bookmarkEnd w:id="11"/>
     </w:p>
     <w:sectPr>
       <w:pgSz w:w="12240" w:h="15840"/>
@@ -6016,7 +6016,7 @@
 
 <file path=word/comments.xml><?xml version="1.0" encoding="utf-8"?>
 <w:comments xmlns:wpc="http://schemas.microsoft.com/office/word/2010/wordprocessingCanvas" xmlns:mo="http://schemas.microsoft.com/office/mac/office/2008/main" xmlns:mc="http://schemas.openxmlformats.org/markup-compatibility/2006" xmlns:mv="urn:schemas-microsoft-com:mac:vml" xmlns:o="urn:schemas-microsoft-com:office:office" xmlns:r="http://schemas.openxmlformats.org/officeDocument/2006/relationships" xmlns:m="http://schemas.openxmlformats.org/officeDocument/2006/math" xmlns:v="urn:schemas-microsoft-com:vml" xmlns:wp14="http://schemas.microsoft.com/office/word/2010/wordprocessingDrawing" xmlns:wp="http://schemas.openxmlformats.org/drawingml/2006/wordprocessingDrawing" xmlns:w10="urn:schemas-microsoft-com:office:word" xmlns:w="http://schemas.openxmlformats.org/wordprocessingml/2006/main" xmlns:w14="http://schemas.microsoft.com/office/word/2010/wordml" xmlns:wpg="http://schemas.microsoft.com/office/word/2010/wordprocessingGroup" xmlns:wpi="http://schemas.microsoft.com/office/word/2010/wordprocessingInk" xmlns:wne="http://schemas.microsoft.com/office/word/2006/wordml" xmlns:wps="http://schemas.microsoft.com/office/word/2010/wordprocessingShape" mc:Ignorable="w14 wp14">
-  <w:comment w:id="0" w:author="Jay Jacobs" w:date="2013-06-30T14:33:00Z" w:initials="JJ">
+  <w:comment w:id="1" w:author="Jay Jacobs" w:date="2013-06-30T14:33:00Z" w:initials="JJ">
     <w:p>
       <w:pPr>
         <w:pStyle w:val="CommentText"/>
@@ -6037,7 +6037,7 @@
       <w:proofErr w:type="spellEnd"/>
     </w:p>
   </w:comment>
-  <w:comment w:id="1" w:author="Jay Jacobs" w:date="2013-06-30T09:14:00Z" w:initials="JJ">
+  <w:comment w:id="2" w:author="Jay Jacobs" w:date="2013-06-30T09:14:00Z" w:initials="JJ">
     <w:p>
       <w:pPr>
         <w:pStyle w:val="CommentText"/>
@@ -6053,7 +6053,7 @@
       </w:r>
     </w:p>
   </w:comment>
-  <w:comment w:id="2" w:author="Jay Jacobs" w:date="2013-06-29T15:04:00Z" w:initials="JJ">
+  <w:comment w:id="3" w:author="Jay Jacobs" w:date="2013-06-29T15:04:00Z" w:initials="JJ">
     <w:p>
       <w:pPr>
         <w:pStyle w:val="CommentText"/>
@@ -6069,7 +6069,7 @@
       </w:r>
     </w:p>
   </w:comment>
-  <w:comment w:id="3" w:author="Jay Jacobs" w:date="2013-06-29T15:42:00Z" w:initials="JJ">
+  <w:comment w:id="4" w:author="Jay Jacobs" w:date="2013-06-29T15:42:00Z" w:initials="JJ">
     <w:p>
       <w:pPr>
         <w:pStyle w:val="CommentText"/>
@@ -6093,7 +6093,7 @@
       </w:r>
     </w:p>
   </w:comment>
-  <w:comment w:id="4" w:author="Jay Jacobs" w:date="2013-06-23T10:03:00Z" w:initials="JJ">
+  <w:comment w:id="5" w:author="Jay Jacobs" w:date="2013-06-23T10:03:00Z" w:initials="JJ">
     <w:p>
       <w:pPr>
         <w:pStyle w:val="CommentText"/>
@@ -6109,7 +6109,7 @@
       </w:r>
     </w:p>
   </w:comment>
-  <w:comment w:id="5" w:author="Jay Jacobs" w:date="2013-06-25T09:03:00Z" w:initials="JJ">
+  <w:comment w:id="6" w:author="Jay Jacobs" w:date="2013-06-25T09:03:00Z" w:initials="JJ">
     <w:p>
       <w:pPr>
         <w:pStyle w:val="CommentText"/>
@@ -6125,7 +6125,7 @@
       </w:r>
     </w:p>
   </w:comment>
-  <w:comment w:id="6" w:author="Jay Jacobs" w:date="2013-06-23T15:05:00Z" w:initials="JJ">
+  <w:comment w:id="7" w:author="Jay Jacobs" w:date="2013-06-23T15:05:00Z" w:initials="JJ">
     <w:p>
       <w:pPr>
         <w:pStyle w:val="CommentText"/>
@@ -6141,7 +6141,7 @@
       </w:r>
     </w:p>
   </w:comment>
-  <w:comment w:id="7" w:author="Jay Jacobs" w:date="2013-06-23T11:09:00Z" w:initials="JJ">
+  <w:comment w:id="8" w:author="Jay Jacobs" w:date="2013-06-23T11:09:00Z" w:initials="JJ">
     <w:p>
       <w:pPr>
         <w:pStyle w:val="CommentText"/>
@@ -6162,7 +6162,7 @@
       </w:r>
     </w:p>
   </w:comment>
-  <w:comment w:id="8" w:author="Jay Jacobs" w:date="2013-06-25T10:31:00Z" w:initials="JJ">
+  <w:comment w:id="9" w:author="Jay Jacobs" w:date="2013-06-25T10:31:00Z" w:initials="JJ">
     <w:p>
       <w:pPr>
         <w:pStyle w:val="CommentText"/>
@@ -6183,7 +6183,7 @@
       </w:r>
     </w:p>
   </w:comment>
-  <w:comment w:id="9" w:author="Jay Jacobs" w:date="2013-06-26T00:52:00Z" w:initials="JJ">
+  <w:comment w:id="10" w:author="Jay Jacobs" w:date="2013-06-26T00:52:00Z" w:initials="JJ">
     <w:p>
       <w:pPr>
         <w:pStyle w:val="CommentText"/>
@@ -6206,7 +6206,7 @@
       </w:r>
     </w:p>
   </w:comment>
-  <w:comment w:id="10" w:author="Jay Jacobs" w:date="2013-06-24T08:58:00Z" w:initials="JJ">
+  <w:comment w:id="11" w:author="Jay Jacobs" w:date="2013-06-24T08:58:00Z" w:initials="JJ">
     <w:p>
       <w:pPr>
         <w:pStyle w:val="CommentText"/>

</xml_diff>